<commit_message>
sửa lại câu 2
</commit_message>
<xml_diff>
--- a/Câu 2.docx
+++ b/Câu 2.docx
@@ -18,7 +18,7 @@
           <w:noProof/>
         </w:rPr>
         <w:drawing>
-          <wp:anchor distT="0" distB="0" distL="114300" distR="114300" simplePos="0" relativeHeight="251658240" behindDoc="0" locked="0" layoutInCell="1" allowOverlap="1" wp14:anchorId="31492202" wp14:editId="68932666">
+          <wp:anchor distT="0" distB="0" distL="114300" distR="114300" simplePos="0" relativeHeight="251659264" behindDoc="0" locked="0" layoutInCell="1" allowOverlap="1" wp14:anchorId="565449D6" wp14:editId="7AA179B8">
             <wp:simplePos x="0" y="0"/>
             <wp:positionH relativeFrom="page">
               <wp:align>left</wp:align>
@@ -37,10 +37,12 @@
               <a:graphicData uri="http://schemas.openxmlformats.org/drawingml/2006/picture">
                 <pic:pic xmlns:pic="http://schemas.openxmlformats.org/drawingml/2006/picture">
                   <pic:nvPicPr>
-                    <pic:cNvPr id="1" name=""/>
-                    <pic:cNvPicPr/>
+                    <pic:cNvPr id="1" name="Picture 1"/>
+                    <pic:cNvPicPr>
+                      <a:picLocks noChangeAspect="1"/>
+                    </pic:cNvPicPr>
                   </pic:nvPicPr>
-                  <pic:blipFill rotWithShape="1">
+                  <pic:blipFill>
                     <a:blip r:embed="rId8">
                       <a:extLst>
                         <a:ext uri="{28A0092B-C50C-407E-A947-70E740481C1C}">
@@ -49,9 +51,11 @@
                       </a:extLst>
                     </a:blip>
                     <a:srcRect b="4801"/>
-                    <a:stretch/>
+                    <a:stretch>
+                      <a:fillRect/>
+                    </a:stretch>
                   </pic:blipFill>
-                  <pic:spPr bwMode="auto">
+                  <pic:spPr>
                     <a:xfrm>
                       <a:off x="0" y="0"/>
                       <a:ext cx="7757160" cy="4381500"/>
@@ -62,21 +66,10 @@
                     <a:ln>
                       <a:noFill/>
                     </a:ln>
-                    <a:extLst>
-                      <a:ext uri="{53640926-AAD7-44D8-BBD7-CCE9431645EC}">
-                        <a14:shadowObscured xmlns:a14="http://schemas.microsoft.com/office/drawing/2010/main"/>
-                      </a:ext>
-                    </a:extLst>
                   </pic:spPr>
                 </pic:pic>
               </a:graphicData>
             </a:graphic>
-            <wp14:sizeRelH relativeFrom="page">
-              <wp14:pctWidth>0</wp14:pctWidth>
-            </wp14:sizeRelH>
-            <wp14:sizeRelV relativeFrom="page">
-              <wp14:pctHeight>0</wp14:pctHeight>
-            </wp14:sizeRelV>
           </wp:anchor>
         </w:drawing>
       </w:r>
@@ -97,7 +90,7 @@
         </w:rPr>
         <w:lastRenderedPageBreak/>
         <w:drawing>
-          <wp:anchor distT="0" distB="0" distL="114300" distR="114300" simplePos="0" relativeHeight="251659264" behindDoc="0" locked="0" layoutInCell="1" allowOverlap="1" wp14:anchorId="55AF11EC" wp14:editId="173C94BA">
+          <wp:anchor distT="0" distB="0" distL="114300" distR="114300" simplePos="0" relativeHeight="251660288" behindDoc="0" locked="0" layoutInCell="1" allowOverlap="1" wp14:anchorId="1FC78606" wp14:editId="446D6986">
             <wp:simplePos x="0" y="0"/>
             <wp:positionH relativeFrom="margin">
               <wp:posOffset>-906780</wp:posOffset>
@@ -116,10 +109,12 @@
               <a:graphicData uri="http://schemas.openxmlformats.org/drawingml/2006/picture">
                 <pic:pic xmlns:pic="http://schemas.openxmlformats.org/drawingml/2006/picture">
                   <pic:nvPicPr>
-                    <pic:cNvPr id="1" name=""/>
-                    <pic:cNvPicPr/>
+                    <pic:cNvPr id="6" name="Picture 6"/>
+                    <pic:cNvPicPr>
+                      <a:picLocks noChangeAspect="1"/>
+                    </pic:cNvPicPr>
                   </pic:nvPicPr>
-                  <pic:blipFill rotWithShape="1">
+                  <pic:blipFill>
                     <a:blip r:embed="rId9" cstate="print">
                       <a:extLst>
                         <a:ext uri="{28A0092B-C50C-407E-A947-70E740481C1C}">
@@ -128,9 +123,11 @@
                       </a:extLst>
                     </a:blip>
                     <a:srcRect b="4655"/>
-                    <a:stretch/>
+                    <a:stretch>
+                      <a:fillRect/>
+                    </a:stretch>
                   </pic:blipFill>
-                  <pic:spPr bwMode="auto">
+                  <pic:spPr>
                     <a:xfrm>
                       <a:off x="0" y="0"/>
                       <a:ext cx="7749540" cy="4213860"/>
@@ -141,21 +138,10 @@
                     <a:ln>
                       <a:noFill/>
                     </a:ln>
-                    <a:extLst>
-                      <a:ext uri="{53640926-AAD7-44D8-BBD7-CCE9431645EC}">
-                        <a14:shadowObscured xmlns:a14="http://schemas.microsoft.com/office/drawing/2010/main"/>
-                      </a:ext>
-                    </a:extLst>
                   </pic:spPr>
                 </pic:pic>
               </a:graphicData>
             </a:graphic>
-            <wp14:sizeRelH relativeFrom="page">
-              <wp14:pctWidth>0</wp14:pctWidth>
-            </wp14:sizeRelH>
-            <wp14:sizeRelV relativeFrom="page">
-              <wp14:pctHeight>0</wp14:pctHeight>
-            </wp14:sizeRelV>
           </wp:anchor>
         </w:drawing>
       </w:r>
@@ -180,10 +166,10 @@
         </w:rPr>
         <w:lastRenderedPageBreak/>
         <w:drawing>
-          <wp:inline distT="0" distB="0" distL="0" distR="0" wp14:anchorId="305BEB64" wp14:editId="71FA6324">
-            <wp:extent cx="6835140" cy="4305300"/>
-            <wp:effectExtent l="0" t="0" r="3810" b="0"/>
-            <wp:docPr id="10" name="Picture 10"/>
+          <wp:inline distT="0" distB="0" distL="0" distR="0" wp14:anchorId="0A7C7716" wp14:editId="442017D1">
+            <wp:extent cx="6667500" cy="4328160"/>
+            <wp:effectExtent l="0" t="0" r="0" b="0"/>
+            <wp:docPr id="2" name="Picture 2"/>
             <wp:cNvGraphicFramePr>
               <a:graphicFrameLocks xmlns:a="http://schemas.openxmlformats.org/drawingml/2006/main" noChangeAspect="1"/>
             </wp:cNvGraphicFramePr>
@@ -196,13 +182,13 @@
                   </pic:nvPicPr>
                   <pic:blipFill rotWithShape="1">
                     <a:blip r:embed="rId10"/>
-                    <a:srcRect b="4502"/>
+                    <a:srcRect b="4729"/>
                     <a:stretch/>
                   </pic:blipFill>
                   <pic:spPr bwMode="auto">
                     <a:xfrm>
                       <a:off x="0" y="0"/>
-                      <a:ext cx="6843615" cy="4310638"/>
+                      <a:ext cx="6667500" cy="4328160"/>
                     </a:xfrm>
                     <a:prstGeom prst="rect">
                       <a:avLst/>
@@ -230,10 +216,10 @@
         </w:rPr>
         <w:lastRenderedPageBreak/>
         <w:drawing>
-          <wp:inline distT="0" distB="0" distL="0" distR="0" wp14:anchorId="44BC397F" wp14:editId="7494F5F2">
+          <wp:inline distT="0" distB="0" distL="0" distR="0" wp14:anchorId="1C43B847" wp14:editId="7EE93392">
             <wp:extent cx="4740051" cy="4701947"/>
             <wp:effectExtent l="0" t="0" r="3810" b="3810"/>
-            <wp:docPr id="11" name="Picture 11" descr="Router0"/>
+            <wp:docPr id="3" name="Picture 3" descr="Router0"/>
             <wp:cNvGraphicFramePr>
               <a:graphicFrameLocks xmlns:a="http://schemas.openxmlformats.org/drawingml/2006/main" noChangeAspect="1"/>
             </wp:cNvGraphicFramePr>
@@ -241,7 +227,7 @@
               <a:graphicData uri="http://schemas.openxmlformats.org/drawingml/2006/picture">
                 <pic:pic xmlns:pic="http://schemas.openxmlformats.org/drawingml/2006/picture">
                   <pic:nvPicPr>
-                    <pic:cNvPr id="11" name="Picture 11" descr="Router0"/>
+                    <pic:cNvPr id="3" name="Picture 3" descr="Router0"/>
                     <pic:cNvPicPr/>
                   </pic:nvPicPr>
                   <pic:blipFill>
@@ -279,14 +265,13 @@
     </w:p>
     <w:p>
       <w:r>
-        <w:t>Line is configured by static route</w:t>
-      </w:r>
-      <w:r>
-        <w:t xml:space="preserve"> in R0</w:t>
-      </w:r>
-      <w:r>
-        <w:t>:</w:t>
-      </w:r>
+        <w:t>Line is configured by static route in R0:</w:t>
+      </w:r>
+    </w:p>
+    <w:p>
+      <w:pPr>
+        <w:jc w:val="center"/>
+      </w:pPr>
     </w:p>
     <w:p>
       <w:pPr>
@@ -297,10 +282,10 @@
           <w:noProof/>
         </w:rPr>
         <w:drawing>
-          <wp:inline distT="0" distB="0" distL="0" distR="0" wp14:anchorId="61D45204" wp14:editId="4AD68C06">
-            <wp:extent cx="4069080" cy="2583180"/>
-            <wp:effectExtent l="0" t="0" r="7620" b="7620"/>
-            <wp:docPr id="12" name="Picture 12" descr="Text&#10;&#10;Description automatically generated"/>
+          <wp:inline distT="0" distB="0" distL="0" distR="0" wp14:anchorId="1FD2085A" wp14:editId="4B1F707D">
+            <wp:extent cx="4000847" cy="2484335"/>
+            <wp:effectExtent l="0" t="0" r="0" b="0"/>
+            <wp:docPr id="4" name="Picture 4" descr="Text&#10;&#10;Description automatically generated"/>
             <wp:cNvGraphicFramePr>
               <a:graphicFrameLocks xmlns:a="http://schemas.openxmlformats.org/drawingml/2006/main" noChangeAspect="1"/>
             </wp:cNvGraphicFramePr>
@@ -308,10 +293,10 @@
               <a:graphicData uri="http://schemas.openxmlformats.org/drawingml/2006/picture">
                 <pic:pic xmlns:pic="http://schemas.openxmlformats.org/drawingml/2006/picture">
                   <pic:nvPicPr>
-                    <pic:cNvPr id="12" name="Picture 12" descr="Text&#10;&#10;Description automatically generated"/>
+                    <pic:cNvPr id="4" name="Picture 4" descr="Text&#10;&#10;Description automatically generated"/>
                     <pic:cNvPicPr/>
                   </pic:nvPicPr>
-                  <pic:blipFill rotWithShape="1">
+                  <pic:blipFill>
                     <a:blip r:embed="rId12">
                       <a:extLst>
                         <a:ext uri="{28A0092B-C50C-407E-A947-70E740481C1C}">
@@ -319,25 +304,18 @@
                         </a:ext>
                       </a:extLst>
                     </a:blip>
-                    <a:srcRect t="14215" b="1247"/>
-                    <a:stretch/>
+                    <a:stretch>
+                      <a:fillRect/>
+                    </a:stretch>
                   </pic:blipFill>
-                  <pic:spPr bwMode="auto">
+                  <pic:spPr>
                     <a:xfrm>
                       <a:off x="0" y="0"/>
-                      <a:ext cx="4069433" cy="2583404"/>
+                      <a:ext cx="4000847" cy="2484335"/>
                     </a:xfrm>
                     <a:prstGeom prst="rect">
                       <a:avLst/>
                     </a:prstGeom>
-                    <a:ln>
-                      <a:noFill/>
-                    </a:ln>
-                    <a:extLst>
-                      <a:ext uri="{53640926-AAD7-44D8-BBD7-CCE9431645EC}">
-                        <a14:shadowObscured xmlns:a14="http://schemas.microsoft.com/office/drawing/2010/main"/>
-                      </a:ext>
-                    </a:extLst>
                   </pic:spPr>
                 </pic:pic>
               </a:graphicData>
@@ -348,11 +326,6 @@
     </w:p>
     <w:p>
       <w:pPr>
-        <w:jc w:val="center"/>
-      </w:pPr>
-    </w:p>
-    <w:p>
-      <w:pPr>
         <w:pStyle w:val="ListParagraph"/>
         <w:numPr>
           <w:ilvl w:val="0"/>
@@ -360,12 +333,18 @@
         </w:numPr>
       </w:pPr>
       <w:r>
+        <w:lastRenderedPageBreak/>
         <w:t xml:space="preserve">The number in red square is the administrative distance (“1” means static route), the number in the blue square is the metric of static route (“0” is the cost of a route). </w:t>
       </w:r>
     </w:p>
     <w:p>
       <w:pPr>
         <w:pStyle w:val="ListParagraph"/>
+        <w:jc w:val="center"/>
+      </w:pPr>
+    </w:p>
+    <w:p>
+      <w:pPr>
         <w:jc w:val="center"/>
       </w:pPr>
       <w:r>
@@ -373,10 +352,10 @@
           <w:noProof/>
         </w:rPr>
         <w:drawing>
-          <wp:inline distT="0" distB="0" distL="0" distR="0" wp14:anchorId="60BBE504" wp14:editId="234DA618">
-            <wp:extent cx="4000847" cy="2385267"/>
+          <wp:inline distT="0" distB="0" distL="0" distR="0" wp14:anchorId="788CE082" wp14:editId="2423E6B7">
+            <wp:extent cx="3985605" cy="2446232"/>
             <wp:effectExtent l="0" t="0" r="0" b="0"/>
-            <wp:docPr id="13" name="Picture 13" descr="Text&#10;&#10;Description automatically generated"/>
+            <wp:docPr id="5" name="Picture 5" descr="Text&#10;&#10;Description automatically generated"/>
             <wp:cNvGraphicFramePr>
               <a:graphicFrameLocks xmlns:a="http://schemas.openxmlformats.org/drawingml/2006/main" noChangeAspect="1"/>
             </wp:cNvGraphicFramePr>
@@ -384,7 +363,7 @@
               <a:graphicData uri="http://schemas.openxmlformats.org/drawingml/2006/picture">
                 <pic:pic xmlns:pic="http://schemas.openxmlformats.org/drawingml/2006/picture">
                   <pic:nvPicPr>
-                    <pic:cNvPr id="13" name="Picture 13" descr="Text&#10;&#10;Description automatically generated"/>
+                    <pic:cNvPr id="5" name="Picture 5" descr="Text&#10;&#10;Description automatically generated"/>
                     <pic:cNvPicPr/>
                   </pic:nvPicPr>
                   <pic:blipFill>
@@ -402,7 +381,7 @@
                   <pic:spPr>
                     <a:xfrm>
                       <a:off x="0" y="0"/>
-                      <a:ext cx="4000847" cy="2385267"/>
+                      <a:ext cx="3985605" cy="2446232"/>
                     </a:xfrm>
                     <a:prstGeom prst="rect">
                       <a:avLst/>
@@ -415,7 +394,6 @@
         </w:drawing>
       </w:r>
     </w:p>
-    <w:p/>
     <w:p/>
     <w:sectPr>
       <w:pgSz w:w="12240" w:h="15840"/>
@@ -714,7 +692,7 @@
     <w:lsdException w:name="HTML Sample" w:semiHidden="1" w:unhideWhenUsed="1"/>
     <w:lsdException w:name="HTML Typewriter" w:semiHidden="1" w:unhideWhenUsed="1"/>
     <w:lsdException w:name="HTML Variable" w:semiHidden="1" w:unhideWhenUsed="1"/>
-    <w:lsdException w:name="Normal Table" w:semiHidden="1" w:unhideWhenUsed="1"/>
+    <w:lsdException w:name="Normal Table" w:semiHidden="1" w:unhideWhenUsed="1" w:qFormat="1"/>
     <w:lsdException w:name="annotation subject" w:semiHidden="1" w:unhideWhenUsed="1"/>
     <w:lsdException w:name="No List" w:semiHidden="1" w:unhideWhenUsed="1"/>
     <w:lsdException w:name="Outline List 1" w:semiHidden="1" w:unhideWhenUsed="1"/>

</xml_diff>